<commit_message>
workshop is nog wat beter gemaakt en wat duidelijker
</commit_message>
<xml_diff>
--- a/7_Voorraadbeheer/Workshop.docx
+++ b/7_Voorraadbeheer/Workshop.docx
@@ -6,27 +6,24 @@
       <w:pPr>
         <w:pStyle w:val="Title"/>
         <w:jc w:val="center"/>
-        <w:rPr>
-          <w:lang w:val="en-US"/>
-        </w:rPr>
       </w:pPr>
       <w:bookmarkStart w:id="0" w:name="_Hlk484440587"/>
       <w:bookmarkEnd w:id="0"/>
       <w:r>
-        <w:rPr>
-          <w:lang w:val="en-US"/>
-        </w:rPr>
         <w:t>Workshop</w:t>
       </w:r>
-    </w:p>
-    <w:p>
-      <w:pPr>
-        <w:rPr>
-          <w:lang w:val="en-US"/>
-        </w:rPr>
-      </w:pPr>
-    </w:p>
-    <w:p>
+      <w:bookmarkStart w:id="1" w:name="_GoBack"/>
+      <w:bookmarkEnd w:id="1"/>
+    </w:p>
+    <w:p>
+      <w:pPr>
+        <w:jc w:val="both"/>
+      </w:pPr>
+    </w:p>
+    <w:p>
+      <w:pPr>
+        <w:jc w:val="both"/>
+      </w:pPr>
       <w:r>
         <w:t xml:space="preserve">U begint met dubbel te klikken op </w:t>
       </w:r>
@@ -35,11 +32,17 @@
       </w:r>
     </w:p>
     <w:p>
+      <w:pPr>
+        <w:jc w:val="both"/>
+      </w:pPr>
       <w:r>
         <w:t>Als u dit heeft opgestart zou u het scherm zoals hieronder te zien moeten krijgen.</w:t>
       </w:r>
     </w:p>
     <w:p>
+      <w:pPr>
+        <w:jc w:val="both"/>
+      </w:pPr>
       <w:r>
         <w:rPr>
           <w:noProof/>
@@ -82,16 +85,28 @@
       </w:r>
     </w:p>
     <w:p>
+      <w:pPr>
+        <w:jc w:val="both"/>
+      </w:pPr>
+      <w:r>
+        <w:t xml:space="preserve">U gaat nu als een administrator inloggen. </w:t>
+      </w:r>
       <w:r>
         <w:t>U klikt nu op de box naast gebruikernaam en typed de gebruikersnaam voor de administratie in. De gebruikersnaam is: “Administrator”. Daarna drukt u op de tab knop of op de box langs wachtwoord en typed u het wachtwoord voor de administratie in. Het wachtwoord is: “Aministrator”. Daarna klikt u op de knop met Inloggen erop.</w:t>
       </w:r>
     </w:p>
     <w:p>
+      <w:pPr>
+        <w:jc w:val="both"/>
+      </w:pPr>
       <w:r>
         <w:t>U zou hierna het scherm moeten zien zoals hieronder.</w:t>
       </w:r>
     </w:p>
     <w:p>
+      <w:pPr>
+        <w:jc w:val="both"/>
+      </w:pPr>
       <w:r>
         <w:rPr>
           <w:noProof/>
@@ -134,17 +149,35 @@
       </w:r>
     </w:p>
     <w:p>
+      <w:pPr>
+        <w:jc w:val="both"/>
+      </w:pPr>
+      <w:r>
+        <w:t xml:space="preserve">U gaat nu een inlogaccount aanmaken. </w:t>
+      </w:r>
       <w:r>
         <w:t>U kunt nu zelf een gebruikersnaam, wachtwoord en een rol kiezen en op de knop met voeg account toe drukken. Nu is er een account aangemaakt waarmee u kunt inloggen in de applicatie.</w:t>
       </w:r>
     </w:p>
     <w:p>
+      <w:pPr>
+        <w:jc w:val="both"/>
+      </w:pPr>
       <w:r>
         <w:lastRenderedPageBreak/>
-        <w:t>Klik op de knop waarop staat: “Log uit”. U komt weer terug bij het loginscherm. Log nu in met de gebruikersnaam: “Magazijn” en het wachtwoord: “Magazijn”. U zou nu het scherm zoals hieronder moeten zien.</w:t>
-      </w:r>
-    </w:p>
-    <w:p>
+        <w:t>Klik op de knop waarop staat: “Log uit”. U komt weer terug bij het loginscherm.</w:t>
+      </w:r>
+      <w:r>
+        <w:t xml:space="preserve"> U gaat nu als een magazijnmedewerker inloggen.</w:t>
+      </w:r>
+      <w:r>
+        <w:t xml:space="preserve"> Log nu in met de gebruikersnaam: “Magazijn” en het wachtwoord: “Magazijn”. U zou nu het scherm zoals hieronder moeten zien.</w:t>
+      </w:r>
+    </w:p>
+    <w:p>
+      <w:pPr>
+        <w:jc w:val="both"/>
+      </w:pPr>
       <w:r>
         <w:rPr>
           <w:noProof/>
@@ -185,10 +218,14 @@
           </wp:inline>
         </w:drawing>
       </w:r>
-      <w:bookmarkStart w:id="1" w:name="_GoBack"/>
-      <w:bookmarkEnd w:id="1"/>
-    </w:p>
-    <w:p>
+    </w:p>
+    <w:p>
+      <w:pPr>
+        <w:jc w:val="both"/>
+      </w:pPr>
+      <w:r>
+        <w:t xml:space="preserve">Hier kunt u aantallen voor producten weghalen van de voorraad. </w:t>
+      </w:r>
       <w:r>
         <w:t>Klik</w:t>
       </w:r>
@@ -197,6 +234,9 @@
       </w:r>
     </w:p>
     <w:p>
+      <w:pPr>
+        <w:jc w:val="both"/>
+      </w:pPr>
       <w:r>
         <w:rPr>
           <w:noProof/>
@@ -252,11 +292,17 @@
       </w:r>
     </w:p>
     <w:p>
+      <w:pPr>
+        <w:jc w:val="both"/>
+      </w:pPr>
       <w:r>
         <w:t>Het scherm zou er nu zoals hieronder uit moeten zien</w:t>
       </w:r>
     </w:p>
     <w:p>
+      <w:pPr>
+        <w:jc w:val="both"/>
+      </w:pPr>
       <w:r>
         <w:rPr>
           <w:noProof/>
@@ -299,6 +345,12 @@
       </w:r>
     </w:p>
     <w:p>
+      <w:pPr>
+        <w:jc w:val="both"/>
+      </w:pPr>
+      <w:r>
+        <w:t xml:space="preserve">U gaat nu een aantal suikerzakjes weghalen van de voorraad. </w:t>
+      </w:r>
       <w:r>
         <w:t>Kl</w:t>
       </w:r>
@@ -306,26 +358,46 @@
         <w:t xml:space="preserve">ik nu </w:t>
       </w:r>
       <w:r>
-        <w:t xml:space="preserve">een paar keer op het pijltje bij aantal en klik daarna op uitgeven. Nu </w:t>
+        <w:t>het gewenste aantal keren</w:t>
+      </w:r>
+      <w:r>
+        <w:t xml:space="preserve"> op het pijltje bij aantal en klik daarna op uitgeven. Nu </w:t>
       </w:r>
       <w:r>
         <w:t>is het aantal sui</w:t>
       </w:r>
       <w:r>
-        <w:t>kerzakjes verminderd met het aantal wat u heeft neergezet bij aantal.</w:t>
-      </w:r>
-    </w:p>
-    <w:p>
-      <w:r>
+        <w:t xml:space="preserve">kerzakjes </w:t>
+      </w:r>
+      <w:r>
+        <w:t>verhoogd</w:t>
+      </w:r>
+      <w:r>
+        <w:t xml:space="preserve"> met het aantal wat u heeft neergezet bij aantal.</w:t>
+      </w:r>
+    </w:p>
+    <w:p>
+      <w:pPr>
+        <w:jc w:val="both"/>
+      </w:pPr>
+    </w:p>
+    <w:p>
+      <w:pPr>
+        <w:jc w:val="both"/>
+      </w:pPr>
+      <w:r>
+        <w:lastRenderedPageBreak/>
         <w:t>Klik nu op de tab met Binnenkomst formulier.</w:t>
       </w:r>
     </w:p>
     <w:p>
+      <w:pPr>
+        <w:jc w:val="both"/>
+      </w:pPr>
       <w:r>
         <w:rPr>
           <w:noProof/>
         </w:rPr>
-        <w:lastRenderedPageBreak/>
         <w:drawing>
           <wp:inline distT="0" distB="0" distL="0" distR="0" wp14:anchorId="30D01AAE" wp14:editId="179BF993">
             <wp:extent cx="3124200" cy="763693"/>
@@ -364,11 +436,17 @@
       </w:r>
     </w:p>
     <w:p>
+      <w:pPr>
+        <w:jc w:val="both"/>
+      </w:pPr>
       <w:r>
         <w:t>Het scherm zou er nu zoals hieronder uit moeten zien.</w:t>
       </w:r>
     </w:p>
     <w:p>
+      <w:pPr>
+        <w:jc w:val="both"/>
+      </w:pPr>
       <w:r>
         <w:rPr>
           <w:noProof/>
@@ -411,11 +489,20 @@
       </w:r>
     </w:p>
     <w:p>
+      <w:pPr>
+        <w:jc w:val="both"/>
+      </w:pPr>
+      <w:r>
+        <w:t xml:space="preserve">Hier kunt u aantallen van producten uit de voorraad toevoegen. </w:t>
+      </w:r>
       <w:r>
         <w:t>Klik op de box langs barcode en scan de barcode hieronder in.</w:t>
       </w:r>
     </w:p>
     <w:p>
+      <w:pPr>
+        <w:jc w:val="both"/>
+      </w:pPr>
       <w:r>
         <w:rPr>
           <w:noProof/>
@@ -471,18 +558,24 @@
       </w:r>
     </w:p>
     <w:p>
+      <w:pPr>
+        <w:jc w:val="both"/>
+      </w:pPr>
       <w:r>
         <w:t>Het scherm zou er nu zoals hieronder uit moeten zien.</w:t>
       </w:r>
     </w:p>
     <w:p>
+      <w:pPr>
+        <w:jc w:val="both"/>
+      </w:pPr>
       <w:r>
         <w:rPr>
           <w:noProof/>
         </w:rPr>
         <w:drawing>
           <wp:inline distT="0" distB="0" distL="0" distR="0" wp14:anchorId="6621A4B9" wp14:editId="657716DA">
-            <wp:extent cx="4096703" cy="2409825"/>
+            <wp:extent cx="3695700" cy="2173940"/>
             <wp:effectExtent l="0" t="0" r="0" b="0"/>
             <wp:docPr id="12" name="Picture 12"/>
             <wp:cNvGraphicFramePr>
@@ -504,7 +597,7 @@
                   <pic:spPr>
                     <a:xfrm>
                       <a:off x="0" y="0"/>
-                      <a:ext cx="4103402" cy="2413765"/>
+                      <a:ext cx="3711501" cy="2183234"/>
                     </a:xfrm>
                     <a:prstGeom prst="rect">
                       <a:avLst/>
@@ -517,26 +610,51 @@
         </w:drawing>
       </w:r>
     </w:p>
-    <w:p/>
-    <w:p>
-      <w:r>
-        <w:t>U kunt nu een cijfer typen of een paar keer op het pijltje klikken bij het vak langs aantal. Klik daarna op de knop met Binnenkomts. Nu zijn er het aantal wat u heeft ingevuld bij het aantal wat in de database stond bij aldesleukine toegevoegd.</w:t>
-      </w:r>
-    </w:p>
-    <w:p>
+    <w:p>
+      <w:pPr>
+        <w:jc w:val="both"/>
+      </w:pPr>
+    </w:p>
+    <w:p>
+      <w:pPr>
+        <w:jc w:val="both"/>
+      </w:pPr>
+      <w:r>
+        <w:t>U kunt</w:t>
+      </w:r>
+      <w:r>
+        <w:t xml:space="preserve"> nu een cijfer typen of een gewenst aantal keren</w:t>
+      </w:r>
+      <w:r>
+        <w:t xml:space="preserve"> op het pijltje klikken bij het vak langs aantal. Klik daarna op de knop met Binnenkomts. Nu zijn er het aantal wat u heeft ingevuld bij het aantal </w:t>
+      </w:r>
+      <w:r>
+        <w:t>toegevoegd bij de voorraad</w:t>
+      </w:r>
+      <w:r>
+        <w:t>.</w:t>
+      </w:r>
+    </w:p>
+    <w:p>
+      <w:pPr>
+        <w:jc w:val="both"/>
+      </w:pPr>
       <w:r>
         <w:lastRenderedPageBreak/>
         <w:t>Klik nu op de tab met Retour formulier erin.</w:t>
       </w:r>
     </w:p>
     <w:p>
+      <w:pPr>
+        <w:jc w:val="both"/>
+      </w:pPr>
       <w:r>
         <w:rPr>
           <w:noProof/>
         </w:rPr>
         <w:drawing>
           <wp:inline distT="0" distB="0" distL="0" distR="0" wp14:anchorId="099752D1" wp14:editId="70F4EB4B">
-            <wp:extent cx="3429000" cy="952500"/>
+            <wp:extent cx="2895600" cy="804333"/>
             <wp:effectExtent l="0" t="0" r="0" b="0"/>
             <wp:docPr id="13" name="Picture 13"/>
             <wp:cNvGraphicFramePr>
@@ -558,7 +676,7 @@
                   <pic:spPr>
                     <a:xfrm>
                       <a:off x="0" y="0"/>
-                      <a:ext cx="3429000" cy="952500"/>
+                      <a:ext cx="2948400" cy="819000"/>
                     </a:xfrm>
                     <a:prstGeom prst="rect">
                       <a:avLst/>
@@ -572,19 +690,25 @@
       </w:r>
     </w:p>
     <w:p>
+      <w:pPr>
+        <w:jc w:val="both"/>
+      </w:pPr>
       <w:r>
         <w:t>Het scherm zou er nu zoals hieronder uit moeten zien.</w:t>
       </w:r>
     </w:p>
     <w:p>
+      <w:pPr>
+        <w:jc w:val="both"/>
+      </w:pPr>
       <w:r>
         <w:rPr>
           <w:noProof/>
         </w:rPr>
         <w:drawing>
           <wp:inline distT="0" distB="0" distL="0" distR="0" wp14:anchorId="51F0AAC2" wp14:editId="585F40BA">
-            <wp:extent cx="3867150" cy="2316296"/>
-            <wp:effectExtent l="0" t="0" r="0" b="8255"/>
+            <wp:extent cx="3390900" cy="2031038"/>
+            <wp:effectExtent l="0" t="0" r="0" b="7620"/>
             <wp:docPr id="14" name="Picture 14"/>
             <wp:cNvGraphicFramePr>
               <a:graphicFrameLocks xmlns:a="http://schemas.openxmlformats.org/drawingml/2006/main" noChangeAspect="1"/>
@@ -605,7 +729,7 @@
                   <pic:spPr>
                     <a:xfrm>
                       <a:off x="0" y="0"/>
-                      <a:ext cx="3872951" cy="2319771"/>
+                      <a:ext cx="3408770" cy="2041742"/>
                     </a:xfrm>
                     <a:prstGeom prst="rect">
                       <a:avLst/>
@@ -619,11 +743,20 @@
       </w:r>
     </w:p>
     <w:p>
+      <w:pPr>
+        <w:jc w:val="both"/>
+      </w:pPr>
+      <w:r>
+        <w:t xml:space="preserve">Hier kunt u producten terug in de voorraad zetten als ze zijn uitgegeven aan iemand maar de producten niet gebruikt zijn. </w:t>
+      </w:r>
       <w:r>
         <w:t>Klik op de box langs barcode en scan de barcode hieronder in.</w:t>
       </w:r>
     </w:p>
     <w:p>
+      <w:pPr>
+        <w:jc w:val="both"/>
+      </w:pPr>
       <w:r>
         <w:rPr>
           <w:noProof/>
@@ -679,19 +812,25 @@
       </w:r>
     </w:p>
     <w:p>
+      <w:pPr>
+        <w:jc w:val="both"/>
+      </w:pPr>
       <w:r>
         <w:t>Het scherm zou er nu zoals hieronder uit moeten zien.</w:t>
       </w:r>
     </w:p>
     <w:p>
+      <w:pPr>
+        <w:jc w:val="both"/>
+      </w:pPr>
       <w:r>
         <w:rPr>
           <w:noProof/>
         </w:rPr>
         <w:drawing>
           <wp:inline distT="0" distB="0" distL="0" distR="0" wp14:anchorId="47FEAD13" wp14:editId="65224B0A">
-            <wp:extent cx="4078544" cy="2428875"/>
-            <wp:effectExtent l="0" t="0" r="0" b="0"/>
+            <wp:extent cx="3600450" cy="2144158"/>
+            <wp:effectExtent l="0" t="0" r="0" b="8890"/>
             <wp:docPr id="16" name="Picture 16"/>
             <wp:cNvGraphicFramePr>
               <a:graphicFrameLocks xmlns:a="http://schemas.openxmlformats.org/drawingml/2006/main" noChangeAspect="1"/>
@@ -712,7 +851,7 @@
                   <pic:spPr>
                     <a:xfrm>
                       <a:off x="0" y="0"/>
-                      <a:ext cx="4083930" cy="2432082"/>
+                      <a:ext cx="3619959" cy="2155776"/>
                     </a:xfrm>
                     <a:prstGeom prst="rect">
                       <a:avLst/>
@@ -726,18 +865,45 @@
       </w:r>
     </w:p>
     <w:p>
-      <w:r>
-        <w:t>Vul een getal in of klik een paar keer op het pijltje omhoog langs aantal en klik daarna op de knop met “Retour” erop. Nu zijn het aantal suikerzakjes toegevoegd in de database.</w:t>
-      </w:r>
-    </w:p>
-    <w:p>
+      <w:pPr>
+        <w:jc w:val="both"/>
+      </w:pPr>
+      <w:r>
+        <w:t xml:space="preserve">Vul een getal in of klik </w:t>
+      </w:r>
+      <w:r>
+        <w:t xml:space="preserve">het gewenste aantal keren </w:t>
+      </w:r>
+      <w:r>
+        <w:t xml:space="preserve">op het pijltje omhoog langs aantal en klik daarna op de knop met “Retour” erop. Nu zijn het aantal suikerzakjes </w:t>
+      </w:r>
+      <w:r>
+        <w:t>toegevoegd aan de voorraad</w:t>
+      </w:r>
+      <w:r>
+        <w:t>.</w:t>
+      </w:r>
+    </w:p>
+    <w:p>
+      <w:pPr>
+        <w:jc w:val="both"/>
+      </w:pPr>
+      <w:r>
+        <w:t xml:space="preserve">Klik op de knop met Log uit. U komt weer terug bij het inlogscherm. Nu gaat u inloggen </w:t>
+      </w:r>
+      <w:r>
+        <w:t>als een logistiekmedewerker</w:t>
+      </w:r>
+      <w:r>
+        <w:t>.</w:t>
+      </w:r>
+    </w:p>
+    <w:p>
+      <w:pPr>
+        <w:jc w:val="both"/>
+      </w:pPr>
       <w:r>
         <w:lastRenderedPageBreak/>
-        <w:t>Klik op de knop met Log uit. U komt weer terug bij het inlogscherm. Nu gaat u inloggen met de gegevens van Logistiek.</w:t>
-      </w:r>
-    </w:p>
-    <w:p>
-      <w:r>
         <w:t xml:space="preserve">De gebruikersnaam is : ”Logistiek” en het wachtwoord is: “Logistiek”. Klik na het invullen op inloggen. Het </w:t>
       </w:r>
       <w:r>
@@ -754,6 +920,9 @@
       </w:r>
     </w:p>
     <w:p>
+      <w:pPr>
+        <w:jc w:val="both"/>
+      </w:pPr>
       <w:r>
         <w:rPr>
           <w:noProof/>
@@ -796,19 +965,39 @@
       </w:r>
     </w:p>
     <w:p>
+      <w:pPr>
+        <w:jc w:val="both"/>
+      </w:pPr>
+      <w:r>
+        <w:t>Hier kan u de voorraad die op dit moment aanwezig is bekijken.</w:t>
+      </w:r>
+    </w:p>
+    <w:p>
+      <w:pPr>
+        <w:jc w:val="both"/>
+      </w:pPr>
       <w:r>
         <w:t>Als u op de refresh knop drukt zult u niet vee</w:t>
       </w:r>
       <w:r>
         <w:t>l zien maar wanneer iemand iets toevoegd via de magazijnkant en u daarvoor had ingelogd dan zal het aantal zijn aangepast nadat u op de refresh knop heeft gedrukt.</w:t>
       </w:r>
-    </w:p>
-    <w:p>
+      <w:r>
+        <w:t xml:space="preserve"> Deze knop werkt voor beide tabs.</w:t>
+      </w:r>
+    </w:p>
+    <w:p>
+      <w:pPr>
+        <w:jc w:val="both"/>
+      </w:pPr>
       <w:r>
         <w:t>Klik nu op de tab met “Inkoop voorstel” erop.</w:t>
       </w:r>
     </w:p>
     <w:p>
+      <w:pPr>
+        <w:jc w:val="both"/>
+      </w:pPr>
       <w:r>
         <w:rPr>
           <w:noProof/>
@@ -851,18 +1040,17 @@
       </w:r>
     </w:p>
     <w:p>
+      <w:pPr>
+        <w:jc w:val="both"/>
+      </w:pPr>
       <w:r>
         <w:t>Het scherm zou er nu ongeveer zoals hieronder moeten uitzien</w:t>
       </w:r>
     </w:p>
     <w:p>
       <w:pPr>
-        <w:rPr>
-          <w:noProof/>
-        </w:rPr>
-      </w:pPr>
-    </w:p>
-    <w:p>
+        <w:jc w:val="both"/>
+      </w:pPr>
       <w:r>
         <w:rPr>
           <w:noProof/>
@@ -905,8 +1093,34 @@
       </w:r>
     </w:p>
     <w:p>
-      <w:r>
-        <w:t>Als u nu op de knop waarop staat: “Sla inkoopvoorstel op” klikt, wordt het inkoopvoorstel opgeslagen in het bestand Order.xml. als u terug gaat naar het bureaublad en het bestand opent zou u moeten zien dat het bestand goed is gemaakt.</w:t>
+      <w:pPr>
+        <w:jc w:val="both"/>
+      </w:pPr>
+      <w:r>
+        <w:t>Hier kan u het zelfgegenereerde inkoopvoorstel zien van de spullen die moeten worden gekocht om weer tot het gewilde aantal te komen.</w:t>
+      </w:r>
+    </w:p>
+    <w:p>
+      <w:pPr>
+        <w:jc w:val="both"/>
+      </w:pPr>
+      <w:r>
+        <w:t>Als u nu op de knop</w:t>
+      </w:r>
+      <w:r>
+        <w:t xml:space="preserve"> klikt</w:t>
+      </w:r>
+      <w:r>
+        <w:t xml:space="preserve"> waarop staat: “Sla inkoopvoorstel op” klikt, wordt het inkoopvoorstel opgeslagen in het bestand Order.xml. als u terug gaat naar het bureaublad en het bestand</w:t>
+      </w:r>
+      <w:r>
+        <w:t xml:space="preserve"> Order.xml</w:t>
+      </w:r>
+      <w:r>
+        <w:t xml:space="preserve"> opent zou u moeten zien dat het bestand goed is gemaakt.</w:t>
+      </w:r>
+      <w:r>
+        <w:t xml:space="preserve"> Dit bestand kan daarna worden opgestuurd naar de verkopers zodat het magazijn daarna weer bijgevuld kan worden.</w:t>
       </w:r>
     </w:p>
     <w:sectPr>

</xml_diff>